<commit_message>
Final submit assignment 1
</commit_message>
<xml_diff>
--- a/DOC/Morath_MIU_assignment1.docx
+++ b/DOC/Morath_MIU_assignment1.docx
@@ -9,7 +9,7 @@
     </w:p>
     <w:p>
       <w:r>
-        <w:t>MIU 1308</w:t>
+        <w:t>MIU 1309</w:t>
       </w:r>
     </w:p>
     <w:p>
@@ -24,24 +24,19 @@
       <w:r>
         <w:t xml:space="preserve"> and synced.</w:t>
       </w:r>
-      <w:bookmarkStart w:id="0" w:name="_GoBack"/>
-      <w:bookmarkEnd w:id="0"/>
       <w:r>
         <w:t xml:space="preserve"> </w:t>
       </w:r>
     </w:p>
     <w:p>
-      <w:hyperlink r:id="rId5" w:history="1">
-        <w:r>
-          <w:rPr>
-            <w:rStyle w:val="Hyperlink"/>
-          </w:rPr>
-          <w:t>https://github.com/Khitten/Morath_Cassandra_MIU.git</w:t>
-        </w:r>
-      </w:hyperlink>
+      <w:r>
+        <w:t>https://github.com/Khitten/Morath_Cassandra_MIU.git</w:t>
+      </w:r>
     </w:p>
-    <w:p/>
-    <w:p/>
+    <w:p>
+      <w:bookmarkStart w:id="0" w:name="_GoBack"/>
+      <w:bookmarkEnd w:id="0"/>
+    </w:p>
     <w:sectPr>
       <w:pgSz w:w="12240" w:h="15840"/>
       <w:pgMar w:top="1440" w:right="1800" w:bottom="1440" w:left="1800" w:header="720" w:footer="720" w:gutter="0"/>

</xml_diff>